<commit_message>
updated to add the color code assignments
</commit_message>
<xml_diff>
--- a/Sigmund-droid-demo.docx
+++ b/Sigmund-droid-demo.docx
@@ -209,6 +209,26 @@
         <w:rPr>
           <w:bCs/>
         </w:rPr>
+        <w:t xml:space="preserve"> We use Bluetooth, and </w:t>
+      </w:r>
+      <w:proofErr w:type="spellStart"/>
+      <w:r>
+        <w:rPr>
+          <w:bCs/>
+        </w:rPr>
+        <w:t>wifi</w:t>
+      </w:r>
+      <w:proofErr w:type="spellEnd"/>
+      <w:r>
+        <w:rPr>
+          <w:bCs/>
+        </w:rPr>
+        <w:t xml:space="preserve"> for connectivity from laptop to Sigmund and to share the Internet connection. </w:t>
+      </w:r>
+      <w:r>
+        <w:rPr>
+          <w:bCs/>
+        </w:rPr>
         <w:t>High level, w</w:t>
       </w:r>
       <w:r>
@@ -228,6 +248,19 @@
         <w:rPr>
           <w:bCs/>
         </w:rPr>
+        <w:t xml:space="preserve">Mention: the color sticks represent input to Sigmund.  </w:t>
+      </w:r>
+    </w:p>
+    <w:p>
+      <w:pPr>
+        <w:rPr>
+          <w:bCs/>
+        </w:rPr>
+      </w:pPr>
+      <w:r>
+        <w:rPr>
+          <w:bCs/>
+        </w:rPr>
         <w:t xml:space="preserve">Use Case 1: </w:t>
       </w:r>
     </w:p>
@@ -249,132 +282,176 @@
         </w:rPr>
         <w:t>me to his desk and make the introductions.</w:t>
       </w:r>
+      <w:r>
+        <w:rPr>
+          <w:bCs/>
+        </w:rPr>
+        <w:t xml:space="preserve">  </w:t>
+      </w:r>
+      <w:r>
+        <w:rPr>
+          <w:b/>
+          <w:bCs/>
+          <w:color w:val="00B050"/>
+        </w:rPr>
+        <w:t xml:space="preserve">Green Color Stick: </w:t>
+      </w:r>
+      <w:proofErr w:type="spellStart"/>
+      <w:r>
+        <w:rPr>
+          <w:b/>
+          <w:bCs/>
+          <w:color w:val="00B050"/>
+        </w:rPr>
+        <w:t>Alonna</w:t>
+      </w:r>
+      <w:proofErr w:type="spellEnd"/>
+      <w:r>
+        <w:rPr>
+          <w:bCs/>
+          <w:color w:val="00B050"/>
+        </w:rPr>
+        <w:t xml:space="preserve"> </w:t>
+      </w:r>
+    </w:p>
+    <w:p>
+      <w:pPr>
+        <w:rPr>
+          <w:bCs/>
+        </w:rPr>
+      </w:pPr>
+    </w:p>
+    <w:p>
+      <w:pPr>
+        <w:rPr>
+          <w:bCs/>
+        </w:rPr>
+      </w:pPr>
+      <w:r>
+        <w:rPr>
+          <w:bCs/>
+        </w:rPr>
+        <w:t xml:space="preserve">Use Case 2: </w:t>
+      </w:r>
+    </w:p>
+    <w:p>
+      <w:pPr>
+        <w:rPr>
+          <w:bCs/>
+        </w:rPr>
+      </w:pPr>
+      <w:r>
+        <w:rPr>
+          <w:bCs/>
+        </w:rPr>
+        <w:t xml:space="preserve">We believe walking over to a colleague’s desk instead of a video call or IM chat would help build relationships and collaboration. We resist because the challenge of locating that person’s desk for the first meet and greet is too much of a hurdle.  Sigmund can assist by escorting you to that colleague’s desk. You meet Sigmund by the elevator on the floor, input the employee’s </w:t>
+      </w:r>
+      <w:proofErr w:type="spellStart"/>
+      <w:proofErr w:type="gramStart"/>
+      <w:r>
+        <w:rPr>
+          <w:bCs/>
+        </w:rPr>
+        <w:t>sid</w:t>
+      </w:r>
+      <w:proofErr w:type="spellEnd"/>
+      <w:proofErr w:type="gramEnd"/>
+      <w:r>
+        <w:rPr>
+          <w:bCs/>
+        </w:rPr>
+        <w:t xml:space="preserve"> (we use a color sensor to represent the </w:t>
+      </w:r>
+      <w:proofErr w:type="spellStart"/>
+      <w:r>
+        <w:rPr>
+          <w:bCs/>
+        </w:rPr>
+        <w:t>sid</w:t>
+      </w:r>
+      <w:proofErr w:type="spellEnd"/>
+      <w:r>
+        <w:rPr>
+          <w:bCs/>
+        </w:rPr>
+        <w:t>), and voila, Sigmund will now usher you that colleague’s desk.</w:t>
+      </w:r>
+      <w:r>
+        <w:rPr>
+          <w:bCs/>
+        </w:rPr>
+        <w:t xml:space="preserve"> </w:t>
+      </w:r>
+      <w:r>
+        <w:rPr>
+          <w:b/>
+          <w:bCs/>
+          <w:color w:val="FF0000"/>
+        </w:rPr>
+        <w:t>Red color stick: Doug</w:t>
+      </w:r>
+      <w:r>
+        <w:rPr>
+          <w:bCs/>
+          <w:color w:val="FF0000"/>
+        </w:rPr>
+        <w:t xml:space="preserve"> </w:t>
+      </w:r>
+    </w:p>
+    <w:p>
+      <w:pPr>
+        <w:rPr>
+          <w:bCs/>
+        </w:rPr>
+      </w:pPr>
+    </w:p>
+    <w:p>
+      <w:pPr>
+        <w:rPr>
+          <w:bCs/>
+        </w:rPr>
+      </w:pPr>
+      <w:r>
+        <w:rPr>
+          <w:bCs/>
+        </w:rPr>
+        <w:t xml:space="preserve">Use Case 3: </w:t>
+      </w:r>
+    </w:p>
+    <w:p>
+      <w:pPr>
+        <w:rPr>
+          <w:bCs/>
+        </w:rPr>
+      </w:pPr>
+      <w:r>
+        <w:rPr>
+          <w:bCs/>
+        </w:rPr>
+        <w:t>When a vendor or employee is visiting, onsite for an important meeting, rather than another employee having to greet and escort them, why not send Sigmund?  We envision Sigmund can call the owner’s meeting calendar using Exchange web services and extract the conference room name and Sigmund will act as their floor guide while avoiding an obstacle to the conference room.</w:t>
+      </w:r>
+      <w:r>
+        <w:rPr>
+          <w:bCs/>
+        </w:rPr>
+        <w:t xml:space="preserve"> </w:t>
+      </w:r>
+      <w:r>
+        <w:rPr>
+          <w:b/>
+          <w:bCs/>
+        </w:rPr>
+        <w:t>Black color stick: Marc</w:t>
+      </w:r>
+    </w:p>
+    <w:p>
+      <w:pPr>
+        <w:rPr>
+          <w:bCs/>
+        </w:rPr>
+      </w:pPr>
       <w:bookmarkStart w:id="0" w:name="_GoBack"/>
       <w:bookmarkEnd w:id="0"/>
-    </w:p>
-    <w:p>
-      <w:pPr>
-        <w:rPr>
-          <w:bCs/>
-        </w:rPr>
-      </w:pPr>
-    </w:p>
-    <w:p>
-      <w:pPr>
-        <w:rPr>
-          <w:bCs/>
-        </w:rPr>
-      </w:pPr>
-      <w:r>
-        <w:rPr>
-          <w:bCs/>
-        </w:rPr>
-        <w:t xml:space="preserve">Use Case 2: </w:t>
-      </w:r>
-    </w:p>
-    <w:p>
-      <w:pPr>
-        <w:rPr>
-          <w:bCs/>
-        </w:rPr>
-      </w:pPr>
-      <w:r>
-        <w:rPr>
-          <w:bCs/>
-        </w:rPr>
-        <w:t xml:space="preserve">We believe walking over to a colleague’s desk instead of a video call or IM chat would help build relationships and collaboration. We resist because the challenge of locating that person’s desk for the first meet and greet is too much of a hurdle.  Sigmund can assist by escorting you to that colleague’s desk. You meet Sigmund by the elevator on the floor, input the employee’s </w:t>
-      </w:r>
-      <w:proofErr w:type="spellStart"/>
-      <w:proofErr w:type="gramStart"/>
-      <w:r>
-        <w:rPr>
-          <w:bCs/>
-        </w:rPr>
-        <w:t>sid</w:t>
-      </w:r>
-      <w:proofErr w:type="spellEnd"/>
-      <w:proofErr w:type="gramEnd"/>
-      <w:r>
-        <w:rPr>
-          <w:bCs/>
-        </w:rPr>
-        <w:t xml:space="preserve"> (we use a color sensor to represent the </w:t>
-      </w:r>
-      <w:proofErr w:type="spellStart"/>
-      <w:r>
-        <w:rPr>
-          <w:bCs/>
-        </w:rPr>
-        <w:t>sid</w:t>
-      </w:r>
-      <w:proofErr w:type="spellEnd"/>
-      <w:r>
-        <w:rPr>
-          <w:bCs/>
-        </w:rPr>
-        <w:t>), and voila, Sigmund will now usher you that colleague’s desk.</w:t>
-      </w:r>
-    </w:p>
-    <w:p>
-      <w:pPr>
-        <w:rPr>
-          <w:bCs/>
-        </w:rPr>
-      </w:pPr>
-    </w:p>
-    <w:p>
-      <w:pPr>
-        <w:rPr>
-          <w:bCs/>
-        </w:rPr>
-      </w:pPr>
-      <w:r>
-        <w:rPr>
-          <w:bCs/>
-        </w:rPr>
-        <w:t xml:space="preserve">Use Case 3: </w:t>
-      </w:r>
-    </w:p>
-    <w:p>
-      <w:pPr>
-        <w:rPr>
-          <w:bCs/>
-        </w:rPr>
-      </w:pPr>
-      <w:r>
-        <w:rPr>
-          <w:bCs/>
-        </w:rPr>
-        <w:t>When a vendor or employee is visiting, onsite for an important meeting, rather than another employee having to greet and escort them, why not send Sigmund?  We envision Sigmund can call the owner’s meeting calendar using Exchange web services and extract the conference room name and Sigmund will act as their floor guide while avoiding an obstacle to the conference room.</w:t>
-      </w:r>
-    </w:p>
-    <w:p>
-      <w:pPr>
-        <w:rPr>
-          <w:bCs/>
-        </w:rPr>
-      </w:pPr>
-    </w:p>
-    <w:p>
-      <w:pPr>
-        <w:rPr>
-          <w:bCs/>
-        </w:rPr>
-      </w:pPr>
-    </w:p>
-    <w:p>
-      <w:pPr>
-        <w:rPr>
-          <w:bCs/>
-        </w:rPr>
-      </w:pPr>
-    </w:p>
-    <w:p>
-      <w:pPr>
-        <w:rPr>
-          <w:bCs/>
-        </w:rPr>
-      </w:pPr>
     </w:p>
     <w:sectPr>
       <w:pgSz w:w="12240" w:h="15840"/>

</xml_diff>